<commit_message>
Cap Nhat 2 file Docx Mo Ta Nghiep Vu va Mo Ta Ky Thuat Huong Dan Su Dung
</commit_message>
<xml_diff>
--- a/Báo Cáo Lập Trình Thiết Bị Di ĐộngMô Tả Nghiệp Vụ.docx
+++ b/Báo Cáo Lập Trình Thiết Bị Di ĐộngMô Tả Nghiệp Vụ.docx
@@ -2942,6 +2942,7 @@
           <w:bCs/>
           <w:i/>
           <w:iCs/>
+          <w:noProof/>
           <w:sz w:val="26"/>
           <w:szCs w:val="26"/>
         </w:rPr>
@@ -3001,19 +3002,661 @@
     <w:p>
       <w:pPr>
         <w:pStyle w:val="ListParagraph"/>
-        <w:spacing w:before="300" w:after="300"/>
-        <w:rPr>
-          <w:rFonts w:ascii="Times New Roman" w:hAnsi="Times New Roman" w:cs="Times New Roman"/>
-          <w:b/>
-          <w:bCs/>
-          <w:i/>
-          <w:iCs/>
-          <w:sz w:val="26"/>
-          <w:szCs w:val="26"/>
+        <w:numPr>
+          <w:ilvl w:val="0"/>
+          <w:numId w:val="5"/>
+        </w:numPr>
+        <w:spacing w:line="256" w:lineRule="auto"/>
+        <w:ind w:left="450"/>
+        <w:rPr>
+          <w:rFonts w:ascii="Times New Roman" w:hAnsi="Times New Roman" w:cs="Times New Roman"/>
+          <w:b/>
+          <w:bCs/>
+          <w:i/>
+          <w:iCs/>
+          <w:sz w:val="30"/>
+          <w:szCs w:val="30"/>
+          <w:lang w:val="en-SG"/>
+        </w:rPr>
+      </w:pPr>
+      <w:r>
+        <w:rPr>
+          <w:rFonts w:ascii="Times New Roman" w:hAnsi="Times New Roman" w:cs="Times New Roman"/>
+          <w:b/>
+          <w:bCs/>
+          <w:i/>
+          <w:iCs/>
+          <w:sz w:val="30"/>
+          <w:szCs w:val="30"/>
+          <w:lang w:val="en-SG"/>
+        </w:rPr>
+        <w:t>Nhận xét và đánh giá</w:t>
+      </w:r>
+    </w:p>
+    <w:p>
+      <w:pPr>
+        <w:pStyle w:val="ListParagraph"/>
+        <w:numPr>
+          <w:ilvl w:val="0"/>
+          <w:numId w:val="4"/>
+        </w:numPr>
+        <w:spacing w:line="256" w:lineRule="auto"/>
+        <w:ind w:left="540" w:hanging="720"/>
+        <w:rPr>
+          <w:rFonts w:ascii="Times New Roman" w:hAnsi="Times New Roman" w:cs="Times New Roman"/>
+          <w:sz w:val="26"/>
+          <w:szCs w:val="26"/>
+          <w:lang w:val="en-SG"/>
+        </w:rPr>
+      </w:pPr>
+      <w:r>
+        <w:rPr>
+          <w:rFonts w:ascii="Times New Roman" w:hAnsi="Times New Roman" w:cs="Times New Roman"/>
+          <w:sz w:val="26"/>
+          <w:szCs w:val="26"/>
+          <w:lang w:val="en-SG"/>
+        </w:rPr>
+        <w:t xml:space="preserve">Chương trình được xây dựng vẫn chưa đạt được mức hoàn thiện </w:t>
+      </w:r>
+      <w:r>
+        <w:rPr>
+          <w:rFonts w:ascii="Times New Roman" w:hAnsi="Times New Roman" w:cs="Times New Roman"/>
+          <w:sz w:val="26"/>
+          <w:szCs w:val="26"/>
+          <w:lang w:val="en-SG"/>
+        </w:rPr>
+        <w:t>tối</w:t>
+      </w:r>
+      <w:r>
+        <w:rPr>
+          <w:rFonts w:ascii="Times New Roman" w:hAnsi="Times New Roman" w:cs="Times New Roman"/>
+          <w:sz w:val="26"/>
+          <w:szCs w:val="26"/>
+          <w:lang w:val="vi-VN"/>
+        </w:rPr>
+        <w:t xml:space="preserve"> đa.</w:t>
+      </w:r>
+    </w:p>
+    <w:p>
+      <w:pPr>
+        <w:pStyle w:val="ListParagraph"/>
+        <w:numPr>
+          <w:ilvl w:val="0"/>
+          <w:numId w:val="4"/>
+        </w:numPr>
+        <w:spacing w:line="256" w:lineRule="auto"/>
+        <w:ind w:left="540" w:hanging="720"/>
+        <w:rPr>
+          <w:rFonts w:ascii="Times New Roman" w:hAnsi="Times New Roman" w:cs="Times New Roman"/>
+          <w:sz w:val="26"/>
+          <w:szCs w:val="26"/>
+          <w:lang w:val="en-SG"/>
+        </w:rPr>
+      </w:pPr>
+      <w:r>
+        <w:rPr>
+          <w:rFonts w:ascii="Times New Roman" w:hAnsi="Times New Roman" w:cs="Times New Roman"/>
+          <w:sz w:val="26"/>
+          <w:szCs w:val="26"/>
+        </w:rPr>
+        <w:t>Hệ thống vẫn chưa có trang đăng nhập cho quản trị viên và khách hàng riêng</w:t>
+      </w:r>
+    </w:p>
+    <w:p>
+      <w:pPr>
+        <w:pStyle w:val="ListParagraph"/>
+        <w:numPr>
+          <w:ilvl w:val="0"/>
+          <w:numId w:val="4"/>
+        </w:numPr>
+        <w:spacing w:line="256" w:lineRule="auto"/>
+        <w:ind w:left="540" w:hanging="720"/>
+        <w:rPr>
+          <w:rFonts w:ascii="Times New Roman" w:hAnsi="Times New Roman" w:cs="Times New Roman"/>
+          <w:sz w:val="26"/>
+          <w:szCs w:val="26"/>
+          <w:lang w:val="en-SG"/>
+        </w:rPr>
+      </w:pPr>
+      <w:r>
+        <w:rPr>
+          <w:rFonts w:ascii="Times New Roman" w:hAnsi="Times New Roman" w:cs="Times New Roman"/>
+          <w:sz w:val="26"/>
+          <w:szCs w:val="26"/>
+        </w:rPr>
+        <w:t xml:space="preserve">Trang chỉ dành cho khách hàng đặt hàng </w:t>
+      </w:r>
+    </w:p>
+    <w:p>
+      <w:pPr>
+        <w:pStyle w:val="ListParagraph"/>
+        <w:numPr>
+          <w:ilvl w:val="0"/>
+          <w:numId w:val="4"/>
+        </w:numPr>
+        <w:spacing w:line="256" w:lineRule="auto"/>
+        <w:ind w:left="540" w:hanging="720"/>
+        <w:rPr>
+          <w:rFonts w:ascii="Times New Roman" w:hAnsi="Times New Roman" w:cs="Times New Roman"/>
+          <w:sz w:val="26"/>
+          <w:szCs w:val="26"/>
+          <w:lang w:val="en-SG"/>
+        </w:rPr>
+      </w:pPr>
+      <w:r>
+        <w:rPr>
+          <w:rFonts w:ascii="Times New Roman" w:hAnsi="Times New Roman" w:cs="Times New Roman"/>
+          <w:sz w:val="26"/>
+          <w:szCs w:val="26"/>
+        </w:rPr>
+        <w:t xml:space="preserve">Trang vẫn chưa có phân quyền cho khách hàng và quản trị viên . </w:t>
+      </w:r>
+    </w:p>
+    <w:p>
+      <w:pPr>
+        <w:pStyle w:val="ListParagraph"/>
+        <w:numPr>
+          <w:ilvl w:val="0"/>
+          <w:numId w:val="4"/>
+        </w:numPr>
+        <w:spacing w:line="256" w:lineRule="auto"/>
+        <w:ind w:left="540" w:hanging="720"/>
+        <w:rPr>
+          <w:rFonts w:ascii="Times New Roman" w:hAnsi="Times New Roman" w:cs="Times New Roman"/>
+          <w:sz w:val="26"/>
+          <w:szCs w:val="26"/>
+          <w:lang w:val="en-SG"/>
+        </w:rPr>
+      </w:pPr>
+      <w:r>
+        <w:rPr>
+          <w:rFonts w:ascii="Times New Roman" w:hAnsi="Times New Roman" w:cs="Times New Roman"/>
+          <w:sz w:val="26"/>
+          <w:szCs w:val="26"/>
+        </w:rPr>
+        <w:t xml:space="preserve">Khi phát triển tiếp cần phải có activity lưu thông tin đơn hàng và thông tin chi tiết hóa đơn , cũng như lịch sử mua hàng cho khách hàng . </w:t>
+      </w:r>
+    </w:p>
+    <w:p>
+      <w:pPr>
+        <w:spacing w:line="256" w:lineRule="auto"/>
+        <w:rPr>
+          <w:rFonts w:ascii="Times New Roman" w:hAnsi="Times New Roman" w:cs="Times New Roman"/>
+          <w:sz w:val="26"/>
+          <w:szCs w:val="26"/>
+          <w:lang w:val="en-SG"/>
+        </w:rPr>
+      </w:pPr>
+    </w:p>
+    <w:p>
+      <w:pPr>
+        <w:spacing w:line="256" w:lineRule="auto"/>
+        <w:rPr>
+          <w:rFonts w:ascii="Times New Roman" w:hAnsi="Times New Roman" w:cs="Times New Roman"/>
+          <w:sz w:val="26"/>
+          <w:szCs w:val="26"/>
+          <w:lang w:val="en-SG"/>
+        </w:rPr>
+      </w:pPr>
+    </w:p>
+    <w:p>
+      <w:pPr>
+        <w:pStyle w:val="ListParagraph"/>
+        <w:spacing w:line="256" w:lineRule="auto"/>
+        <w:ind w:left="540"/>
+        <w:rPr>
+          <w:rFonts w:ascii="Times New Roman" w:hAnsi="Times New Roman" w:cs="Times New Roman"/>
+          <w:sz w:val="26"/>
+          <w:szCs w:val="26"/>
+        </w:rPr>
+      </w:pPr>
+    </w:p>
+    <w:p>
+      <w:pPr>
+        <w:pStyle w:val="ListParagraph"/>
+        <w:numPr>
+          <w:ilvl w:val="0"/>
+          <w:numId w:val="5"/>
+        </w:numPr>
+        <w:spacing w:line="256" w:lineRule="auto"/>
+        <w:ind w:left="450"/>
+        <w:rPr>
+          <w:rFonts w:ascii="Times New Roman" w:hAnsi="Times New Roman" w:cs="Times New Roman"/>
+          <w:b/>
+          <w:bCs/>
+          <w:i/>
+          <w:iCs/>
+          <w:sz w:val="30"/>
+          <w:szCs w:val="30"/>
+          <w:lang w:val="en-SG"/>
+        </w:rPr>
+      </w:pPr>
+      <w:r>
+        <w:rPr>
+          <w:rFonts w:ascii="Times New Roman" w:hAnsi="Times New Roman" w:cs="Times New Roman"/>
+          <w:b/>
+          <w:bCs/>
+          <w:i/>
+          <w:iCs/>
+          <w:sz w:val="30"/>
+          <w:szCs w:val="30"/>
+          <w:lang w:val="en-SG"/>
+        </w:rPr>
+        <w:t xml:space="preserve">Bảng Phân Công Công Việc </w:t>
+      </w:r>
+    </w:p>
+    <w:p>
+      <w:pPr>
+        <w:pStyle w:val="ListParagraph"/>
+        <w:spacing w:line="256" w:lineRule="auto"/>
+        <w:ind w:left="450"/>
+        <w:rPr>
+          <w:rFonts w:ascii="Times New Roman" w:hAnsi="Times New Roman" w:cs="Times New Roman"/>
+          <w:bCs/>
+          <w:iCs/>
+          <w:sz w:val="30"/>
+          <w:szCs w:val="30"/>
+          <w:lang w:val="en-SG"/>
+        </w:rPr>
+      </w:pPr>
+      <w:r>
+        <w:rPr>
+          <w:rFonts w:ascii="Times New Roman" w:hAnsi="Times New Roman" w:cs="Times New Roman"/>
+          <w:bCs/>
+          <w:iCs/>
+          <w:sz w:val="30"/>
+          <w:szCs w:val="30"/>
+          <w:lang w:val="en-SG"/>
+        </w:rPr>
+        <w:t xml:space="preserve">Hải Nguyên : Code Xử lý Đặt Hàng Lưu thông tin Đơn Hàng , thông tin khách hàng và thông tin giỏ hàng ở ActivityThongTinKhachHang và gửi email . </w:t>
+      </w:r>
+      <w:r>
+        <w:rPr>
+          <w:rFonts w:ascii="Times New Roman" w:hAnsi="Times New Roman" w:cs="Times New Roman"/>
+          <w:bCs/>
+          <w:iCs/>
+          <w:sz w:val="30"/>
+          <w:szCs w:val="30"/>
+          <w:lang w:val="en-SG"/>
+        </w:rPr>
+        <w:t xml:space="preserve"> </w:t>
+      </w:r>
+    </w:p>
+    <w:p>
+      <w:pPr>
+        <w:pStyle w:val="ListParagraph"/>
+        <w:spacing w:line="256" w:lineRule="auto"/>
+        <w:ind w:left="450"/>
+        <w:rPr>
+          <w:rFonts w:ascii="Times New Roman" w:hAnsi="Times New Roman" w:cs="Times New Roman"/>
+          <w:bCs/>
+          <w:iCs/>
+          <w:sz w:val="30"/>
+          <w:szCs w:val="30"/>
+          <w:lang w:val="en-SG"/>
+        </w:rPr>
+      </w:pPr>
+      <w:r>
+        <w:rPr>
+          <w:rFonts w:ascii="Times New Roman" w:hAnsi="Times New Roman" w:cs="Times New Roman"/>
+          <w:bCs/>
+          <w:iCs/>
+          <w:sz w:val="30"/>
+          <w:szCs w:val="30"/>
+          <w:lang w:val="en-SG"/>
+        </w:rPr>
+        <w:t xml:space="preserve">Nhật Long : Code trang Main Activity Có View Flipper Chạy Quảng Cáo </w:t>
+      </w:r>
+      <w:r>
+        <w:rPr>
+          <w:rFonts w:ascii="Times New Roman" w:hAnsi="Times New Roman" w:cs="Times New Roman"/>
+          <w:bCs/>
+          <w:iCs/>
+          <w:sz w:val="30"/>
+          <w:szCs w:val="30"/>
+          <w:lang w:val="en-SG"/>
+        </w:rPr>
+        <w:t xml:space="preserve">và Danh Sách Sản Phẩm Điện Thoại theo Giao Diện . </w:t>
+      </w:r>
+    </w:p>
+    <w:p>
+      <w:pPr>
+        <w:pStyle w:val="ListParagraph"/>
+        <w:spacing w:line="256" w:lineRule="auto"/>
+        <w:ind w:left="450"/>
+        <w:rPr>
+          <w:rFonts w:ascii="Times New Roman" w:hAnsi="Times New Roman" w:cs="Times New Roman"/>
+          <w:bCs/>
+          <w:iCs/>
+          <w:sz w:val="30"/>
+          <w:szCs w:val="30"/>
+          <w:lang w:val="en-SG"/>
+        </w:rPr>
+      </w:pPr>
+      <w:r>
+        <w:rPr>
+          <w:rFonts w:ascii="Times New Roman" w:hAnsi="Times New Roman" w:cs="Times New Roman"/>
+          <w:bCs/>
+          <w:iCs/>
+          <w:sz w:val="30"/>
+          <w:szCs w:val="30"/>
+          <w:lang w:val="en-SG"/>
+        </w:rPr>
+        <w:t xml:space="preserve">Viết Code Tạo Database . </w:t>
+      </w:r>
+    </w:p>
+    <w:p>
+      <w:pPr>
+        <w:pStyle w:val="ListParagraph"/>
+        <w:spacing w:line="256" w:lineRule="auto"/>
+        <w:ind w:left="450"/>
+        <w:rPr>
+          <w:rFonts w:ascii="Times New Roman" w:hAnsi="Times New Roman" w:cs="Times New Roman"/>
+          <w:bCs/>
+          <w:iCs/>
+          <w:sz w:val="30"/>
+          <w:szCs w:val="30"/>
+          <w:lang w:val="en-SG"/>
+        </w:rPr>
+      </w:pPr>
+    </w:p>
+    <w:p>
+      <w:pPr>
+        <w:pStyle w:val="ListParagraph"/>
+        <w:spacing w:line="256" w:lineRule="auto"/>
+        <w:ind w:left="450"/>
+        <w:rPr>
+          <w:rFonts w:ascii="Times New Roman" w:hAnsi="Times New Roman" w:cs="Times New Roman"/>
+          <w:bCs/>
+          <w:iCs/>
+          <w:sz w:val="30"/>
+          <w:szCs w:val="30"/>
+          <w:lang w:val="en-SG"/>
+        </w:rPr>
+      </w:pPr>
+      <w:r>
+        <w:rPr>
+          <w:rFonts w:ascii="Times New Roman" w:hAnsi="Times New Roman" w:cs="Times New Roman"/>
+          <w:bCs/>
+          <w:iCs/>
+          <w:sz w:val="30"/>
+          <w:szCs w:val="30"/>
+          <w:lang w:val="en-SG"/>
+        </w:rPr>
+        <w:t xml:space="preserve">Xuân Thao : Code trang Action BarSize Xử Lý 3 Trang Chính SamSung , </w:t>
+      </w:r>
+    </w:p>
+    <w:p>
+      <w:pPr>
+        <w:pStyle w:val="ListParagraph"/>
+        <w:spacing w:line="256" w:lineRule="auto"/>
+        <w:ind w:left="450"/>
+        <w:rPr>
+          <w:rFonts w:ascii="Times New Roman" w:hAnsi="Times New Roman" w:cs="Times New Roman"/>
+          <w:bCs/>
+          <w:iCs/>
+          <w:sz w:val="30"/>
+          <w:szCs w:val="30"/>
+          <w:lang w:val="en-SG"/>
+        </w:rPr>
+      </w:pPr>
+      <w:r>
+        <w:rPr>
+          <w:rFonts w:ascii="Times New Roman" w:hAnsi="Times New Roman" w:cs="Times New Roman"/>
+          <w:bCs/>
+          <w:iCs/>
+          <w:sz w:val="30"/>
+          <w:szCs w:val="30"/>
+          <w:lang w:val="en-SG"/>
+        </w:rPr>
+        <w:t xml:space="preserve">Apple , OPPO , Trang Liên Hệ và Trang Thông Tin sử dụng LoCation và Google Map API  . </w:t>
+      </w:r>
+    </w:p>
+    <w:p>
+      <w:pPr>
+        <w:pStyle w:val="ListParagraph"/>
+        <w:spacing w:line="256" w:lineRule="auto"/>
+        <w:ind w:left="450"/>
+        <w:rPr>
+          <w:rFonts w:ascii="Times New Roman" w:hAnsi="Times New Roman" w:cs="Times New Roman"/>
+          <w:bCs/>
+          <w:iCs/>
+          <w:sz w:val="30"/>
+          <w:szCs w:val="30"/>
+          <w:lang w:val="en-SG"/>
+        </w:rPr>
+      </w:pPr>
+    </w:p>
+    <w:p>
+      <w:pPr>
+        <w:pStyle w:val="ListParagraph"/>
+        <w:spacing w:line="256" w:lineRule="auto"/>
+        <w:ind w:left="450"/>
+        <w:rPr>
+          <w:rFonts w:ascii="Times New Roman" w:hAnsi="Times New Roman" w:cs="Times New Roman"/>
+          <w:bCs/>
+          <w:iCs/>
+          <w:sz w:val="30"/>
+          <w:szCs w:val="30"/>
+          <w:lang w:val="en-SG"/>
+        </w:rPr>
+      </w:pPr>
+      <w:r>
+        <w:rPr>
+          <w:rFonts w:ascii="Times New Roman" w:hAnsi="Times New Roman" w:cs="Times New Roman"/>
+          <w:bCs/>
+          <w:iCs/>
+          <w:sz w:val="30"/>
+          <w:szCs w:val="30"/>
+          <w:lang w:val="en-SG"/>
+        </w:rPr>
+        <w:t>Gia Phúc : Code trang giỏ hàng thêm sản phẩm vào trang giỏ hàng .</w:t>
+      </w:r>
+    </w:p>
+    <w:p>
+      <w:pPr>
+        <w:pStyle w:val="ListParagraph"/>
+        <w:spacing w:line="256" w:lineRule="auto"/>
+        <w:ind w:left="450"/>
+        <w:rPr>
+          <w:rFonts w:ascii="Times New Roman" w:hAnsi="Times New Roman" w:cs="Times New Roman"/>
+          <w:bCs/>
+          <w:iCs/>
+          <w:sz w:val="30"/>
+          <w:szCs w:val="30"/>
+          <w:lang w:val="en-SG"/>
+        </w:rPr>
+      </w:pPr>
+      <w:r>
+        <w:rPr>
+          <w:rFonts w:ascii="Times New Roman" w:hAnsi="Times New Roman" w:cs="Times New Roman"/>
+          <w:bCs/>
+          <w:iCs/>
+          <w:sz w:val="30"/>
+          <w:szCs w:val="30"/>
+          <w:lang w:val="en-SG"/>
+        </w:rPr>
+        <w:t xml:space="preserve">Code Giao Diện Trang chi tiết sản phẩm Và Các Sản Phẩm vào giỏ hàng . </w:t>
+      </w:r>
+    </w:p>
+    <w:p>
+      <w:pPr>
+        <w:pStyle w:val="ListParagraph"/>
+        <w:spacing w:line="256" w:lineRule="auto"/>
+        <w:ind w:left="450"/>
+        <w:rPr>
+          <w:rFonts w:ascii="Times New Roman" w:hAnsi="Times New Roman" w:cs="Times New Roman"/>
+          <w:bCs/>
+          <w:iCs/>
+          <w:sz w:val="30"/>
+          <w:szCs w:val="30"/>
+          <w:lang w:val="en-SG"/>
+        </w:rPr>
+      </w:pPr>
+      <w:r>
+        <w:rPr>
+          <w:rFonts w:ascii="Times New Roman" w:hAnsi="Times New Roman" w:cs="Times New Roman"/>
+          <w:bCs/>
+          <w:iCs/>
+          <w:sz w:val="30"/>
+          <w:szCs w:val="30"/>
+          <w:lang w:val="en-SG"/>
+        </w:rPr>
+        <w:t xml:space="preserve">Trang giỏ hàng xử lý + và – tiền tự động trong tổng tiền . </w:t>
+      </w:r>
+    </w:p>
+    <w:p>
+      <w:pPr>
+        <w:pStyle w:val="ListParagraph"/>
+        <w:spacing w:line="256" w:lineRule="auto"/>
+        <w:ind w:left="450"/>
+        <w:rPr>
+          <w:rFonts w:ascii="Times New Roman" w:hAnsi="Times New Roman" w:cs="Times New Roman"/>
+          <w:bCs/>
+          <w:iCs/>
+          <w:sz w:val="30"/>
+          <w:szCs w:val="30"/>
+          <w:lang w:val="en-SG"/>
+        </w:rPr>
+      </w:pPr>
+      <w:r>
+        <w:rPr>
+          <w:rFonts w:ascii="Times New Roman" w:hAnsi="Times New Roman" w:cs="Times New Roman"/>
+          <w:bCs/>
+          <w:iCs/>
+          <w:sz w:val="30"/>
+          <w:szCs w:val="30"/>
+          <w:lang w:val="en-SG"/>
+        </w:rPr>
+        <w:tab/>
+      </w:r>
+    </w:p>
+    <w:p>
+      <w:pPr>
+        <w:pStyle w:val="ListParagraph"/>
+        <w:spacing w:line="256" w:lineRule="auto"/>
+        <w:ind w:left="450"/>
+        <w:rPr>
+          <w:rFonts w:ascii="Times New Roman" w:hAnsi="Times New Roman" w:cs="Times New Roman"/>
+          <w:bCs/>
+          <w:iCs/>
+          <w:sz w:val="30"/>
+          <w:szCs w:val="30"/>
+          <w:lang w:val="en-SG"/>
         </w:rPr>
       </w:pPr>
       <w:bookmarkStart w:id="0" w:name="_GoBack"/>
       <w:bookmarkEnd w:id="0"/>
+    </w:p>
+    <w:p>
+      <w:pPr>
+        <w:pStyle w:val="ListParagraph"/>
+        <w:spacing w:line="256" w:lineRule="auto"/>
+        <w:ind w:left="450"/>
+        <w:jc w:val="center"/>
+        <w:rPr>
+          <w:rFonts w:ascii="Times New Roman" w:hAnsi="Times New Roman" w:cs="Times New Roman"/>
+          <w:b/>
+          <w:bCs/>
+          <w:iCs/>
+          <w:sz w:val="30"/>
+          <w:szCs w:val="30"/>
+          <w:lang w:val="en-SG"/>
+        </w:rPr>
+      </w:pPr>
+      <w:r>
+        <w:rPr>
+          <w:rFonts w:ascii="Times New Roman" w:hAnsi="Times New Roman" w:cs="Times New Roman"/>
+          <w:b/>
+          <w:bCs/>
+          <w:iCs/>
+          <w:sz w:val="30"/>
+          <w:szCs w:val="30"/>
+          <w:lang w:val="en-SG"/>
+        </w:rPr>
+        <w:t xml:space="preserve">End of Report </w:t>
+      </w:r>
+    </w:p>
+    <w:p>
+      <w:pPr>
+        <w:spacing w:line="256" w:lineRule="auto"/>
+        <w:ind w:left="450"/>
+        <w:rPr>
+          <w:rFonts w:ascii="Times New Roman" w:hAnsi="Times New Roman" w:cs="Times New Roman"/>
+          <w:sz w:val="26"/>
+          <w:szCs w:val="26"/>
+          <w:lang w:val="en-SG"/>
+        </w:rPr>
+      </w:pPr>
+    </w:p>
+    <w:p>
+      <w:pPr>
+        <w:spacing w:line="256" w:lineRule="auto"/>
+        <w:rPr>
+          <w:rFonts w:ascii="Times New Roman" w:hAnsi="Times New Roman" w:cs="Times New Roman"/>
+          <w:sz w:val="26"/>
+          <w:szCs w:val="26"/>
+          <w:lang w:val="en-SG"/>
+        </w:rPr>
+      </w:pPr>
+    </w:p>
+    <w:p>
+      <w:pPr>
+        <w:spacing w:line="256" w:lineRule="auto"/>
+        <w:ind w:left="450"/>
+        <w:rPr>
+          <w:rFonts w:ascii="Times New Roman" w:hAnsi="Times New Roman" w:cs="Times New Roman"/>
+          <w:bCs/>
+          <w:iCs/>
+          <w:sz w:val="30"/>
+          <w:szCs w:val="30"/>
+          <w:lang w:val="en-SG"/>
+        </w:rPr>
+      </w:pPr>
+    </w:p>
+    <w:p>
+      <w:pPr>
+        <w:pStyle w:val="ListParagraph"/>
+        <w:spacing w:line="256" w:lineRule="auto"/>
+        <w:ind w:left="450"/>
+        <w:rPr>
+          <w:rFonts w:ascii="Times New Roman" w:hAnsi="Times New Roman" w:cs="Times New Roman"/>
+          <w:b/>
+          <w:bCs/>
+          <w:i/>
+          <w:iCs/>
+          <w:sz w:val="30"/>
+          <w:szCs w:val="30"/>
+          <w:lang w:val="en-SG"/>
+        </w:rPr>
+      </w:pPr>
+    </w:p>
+    <w:p>
+      <w:pPr>
+        <w:pStyle w:val="ListParagraph"/>
+        <w:spacing w:line="256" w:lineRule="auto"/>
+        <w:ind w:left="540"/>
+        <w:rPr>
+          <w:rFonts w:ascii="Times New Roman" w:hAnsi="Times New Roman" w:cs="Times New Roman"/>
+          <w:sz w:val="26"/>
+          <w:szCs w:val="26"/>
+          <w:lang w:val="en-SG"/>
+        </w:rPr>
+      </w:pPr>
+    </w:p>
+    <w:p>
+      <w:pPr>
+        <w:spacing w:before="300" w:after="300"/>
+        <w:rPr>
+          <w:rFonts w:ascii="Times New Roman" w:hAnsi="Times New Roman" w:cs="Times New Roman"/>
+          <w:b/>
+          <w:bCs/>
+          <w:i/>
+          <w:iCs/>
+          <w:sz w:val="26"/>
+          <w:szCs w:val="26"/>
+        </w:rPr>
+      </w:pPr>
     </w:p>
     <w:p>
       <w:pPr>
@@ -3309,6 +3952,119 @@
     </w:lvl>
   </w:abstractNum>
   <w:abstractNum w:abstractNumId="1">
+    <w:nsid w:val="05D7348B"/>
+    <w:multiLevelType w:val="hybridMultilevel"/>
+    <w:tmpl w:val="D96A51C2"/>
+    <w:lvl w:ilvl="0" w:tplc="736C8626">
+      <w:start w:val="2"/>
+      <w:numFmt w:val="bullet"/>
+      <w:lvlText w:val="-"/>
+      <w:lvlJc w:val="left"/>
+      <w:pPr>
+        <w:ind w:left="2880" w:hanging="360"/>
+      </w:pPr>
+      <w:rPr>
+        <w:rFonts w:ascii="Times New Roman" w:eastAsiaTheme="minorHAnsi" w:hAnsi="Times New Roman" w:cs="Times New Roman" w:hint="default"/>
+      </w:rPr>
+    </w:lvl>
+    <w:lvl w:ilvl="1" w:tplc="042A0003">
+      <w:start w:val="1"/>
+      <w:numFmt w:val="bullet"/>
+      <w:lvlText w:val="o"/>
+      <w:lvlJc w:val="left"/>
+      <w:pPr>
+        <w:ind w:left="3600" w:hanging="360"/>
+      </w:pPr>
+      <w:rPr>
+        <w:rFonts w:ascii="Courier New" w:hAnsi="Courier New" w:cs="Courier New" w:hint="default"/>
+      </w:rPr>
+    </w:lvl>
+    <w:lvl w:ilvl="2" w:tplc="042A0005">
+      <w:start w:val="1"/>
+      <w:numFmt w:val="bullet"/>
+      <w:lvlText w:val=""/>
+      <w:lvlJc w:val="left"/>
+      <w:pPr>
+        <w:ind w:left="4320" w:hanging="360"/>
+      </w:pPr>
+      <w:rPr>
+        <w:rFonts w:ascii="Wingdings" w:hAnsi="Wingdings" w:hint="default"/>
+      </w:rPr>
+    </w:lvl>
+    <w:lvl w:ilvl="3" w:tplc="042A0001">
+      <w:start w:val="1"/>
+      <w:numFmt w:val="bullet"/>
+      <w:lvlText w:val=""/>
+      <w:lvlJc w:val="left"/>
+      <w:pPr>
+        <w:ind w:left="5040" w:hanging="360"/>
+      </w:pPr>
+      <w:rPr>
+        <w:rFonts w:ascii="Symbol" w:hAnsi="Symbol" w:hint="default"/>
+      </w:rPr>
+    </w:lvl>
+    <w:lvl w:ilvl="4" w:tplc="042A0003">
+      <w:start w:val="1"/>
+      <w:numFmt w:val="bullet"/>
+      <w:lvlText w:val="o"/>
+      <w:lvlJc w:val="left"/>
+      <w:pPr>
+        <w:ind w:left="5760" w:hanging="360"/>
+      </w:pPr>
+      <w:rPr>
+        <w:rFonts w:ascii="Courier New" w:hAnsi="Courier New" w:cs="Courier New" w:hint="default"/>
+      </w:rPr>
+    </w:lvl>
+    <w:lvl w:ilvl="5" w:tplc="042A0005">
+      <w:start w:val="1"/>
+      <w:numFmt w:val="bullet"/>
+      <w:lvlText w:val=""/>
+      <w:lvlJc w:val="left"/>
+      <w:pPr>
+        <w:ind w:left="6480" w:hanging="360"/>
+      </w:pPr>
+      <w:rPr>
+        <w:rFonts w:ascii="Wingdings" w:hAnsi="Wingdings" w:hint="default"/>
+      </w:rPr>
+    </w:lvl>
+    <w:lvl w:ilvl="6" w:tplc="042A0001">
+      <w:start w:val="1"/>
+      <w:numFmt w:val="bullet"/>
+      <w:lvlText w:val=""/>
+      <w:lvlJc w:val="left"/>
+      <w:pPr>
+        <w:ind w:left="7200" w:hanging="360"/>
+      </w:pPr>
+      <w:rPr>
+        <w:rFonts w:ascii="Symbol" w:hAnsi="Symbol" w:hint="default"/>
+      </w:rPr>
+    </w:lvl>
+    <w:lvl w:ilvl="7" w:tplc="042A0003">
+      <w:start w:val="1"/>
+      <w:numFmt w:val="bullet"/>
+      <w:lvlText w:val="o"/>
+      <w:lvlJc w:val="left"/>
+      <w:pPr>
+        <w:ind w:left="7920" w:hanging="360"/>
+      </w:pPr>
+      <w:rPr>
+        <w:rFonts w:ascii="Courier New" w:hAnsi="Courier New" w:cs="Courier New" w:hint="default"/>
+      </w:rPr>
+    </w:lvl>
+    <w:lvl w:ilvl="8" w:tplc="042A0005">
+      <w:start w:val="1"/>
+      <w:numFmt w:val="bullet"/>
+      <w:lvlText w:val=""/>
+      <w:lvlJc w:val="left"/>
+      <w:pPr>
+        <w:ind w:left="8640" w:hanging="360"/>
+      </w:pPr>
+      <w:rPr>
+        <w:rFonts w:ascii="Wingdings" w:hAnsi="Wingdings" w:hint="default"/>
+      </w:rPr>
+    </w:lvl>
+  </w:abstractNum>
+  <w:abstractNum w:abstractNumId="2">
     <w:nsid w:val="445E0DC4"/>
     <w:multiLevelType w:val="hybridMultilevel"/>
     <w:tmpl w:val="81A2837A"/>
@@ -3421,7 +4177,7 @@
       </w:rPr>
     </w:lvl>
   </w:abstractNum>
-  <w:abstractNum w:abstractNumId="2">
+  <w:abstractNum w:abstractNumId="3">
     <w:nsid w:val="67DB03D9"/>
     <w:multiLevelType w:val="hybridMultilevel"/>
     <w:tmpl w:val="AB60F6DA"/>
@@ -3534,14 +4290,109 @@
       </w:rPr>
     </w:lvl>
   </w:abstractNum>
+  <w:abstractNum w:abstractNumId="4">
+    <w:nsid w:val="7C8B3DF1"/>
+    <w:multiLevelType w:val="hybridMultilevel"/>
+    <w:tmpl w:val="27EE2F2E"/>
+    <w:lvl w:ilvl="0" w:tplc="57C6C432">
+      <w:start w:val="3"/>
+      <w:numFmt w:val="upperRoman"/>
+      <w:lvlText w:val="%1."/>
+      <w:lvlJc w:val="left"/>
+      <w:pPr>
+        <w:ind w:left="3240" w:hanging="720"/>
+      </w:pPr>
+      <w:rPr>
+        <w:rFonts w:hint="default"/>
+      </w:rPr>
+    </w:lvl>
+    <w:lvl w:ilvl="1" w:tplc="04090019" w:tentative="1">
+      <w:start w:val="1"/>
+      <w:numFmt w:val="lowerLetter"/>
+      <w:lvlText w:val="%2."/>
+      <w:lvlJc w:val="left"/>
+      <w:pPr>
+        <w:ind w:left="3600" w:hanging="360"/>
+      </w:pPr>
+    </w:lvl>
+    <w:lvl w:ilvl="2" w:tplc="0409001B" w:tentative="1">
+      <w:start w:val="1"/>
+      <w:numFmt w:val="lowerRoman"/>
+      <w:lvlText w:val="%3."/>
+      <w:lvlJc w:val="right"/>
+      <w:pPr>
+        <w:ind w:left="4320" w:hanging="180"/>
+      </w:pPr>
+    </w:lvl>
+    <w:lvl w:ilvl="3" w:tplc="0409000F" w:tentative="1">
+      <w:start w:val="1"/>
+      <w:numFmt w:val="decimal"/>
+      <w:lvlText w:val="%4."/>
+      <w:lvlJc w:val="left"/>
+      <w:pPr>
+        <w:ind w:left="5040" w:hanging="360"/>
+      </w:pPr>
+    </w:lvl>
+    <w:lvl w:ilvl="4" w:tplc="04090019" w:tentative="1">
+      <w:start w:val="1"/>
+      <w:numFmt w:val="lowerLetter"/>
+      <w:lvlText w:val="%5."/>
+      <w:lvlJc w:val="left"/>
+      <w:pPr>
+        <w:ind w:left="5760" w:hanging="360"/>
+      </w:pPr>
+    </w:lvl>
+    <w:lvl w:ilvl="5" w:tplc="0409001B" w:tentative="1">
+      <w:start w:val="1"/>
+      <w:numFmt w:val="lowerRoman"/>
+      <w:lvlText w:val="%6."/>
+      <w:lvlJc w:val="right"/>
+      <w:pPr>
+        <w:ind w:left="6480" w:hanging="180"/>
+      </w:pPr>
+    </w:lvl>
+    <w:lvl w:ilvl="6" w:tplc="0409000F" w:tentative="1">
+      <w:start w:val="1"/>
+      <w:numFmt w:val="decimal"/>
+      <w:lvlText w:val="%7."/>
+      <w:lvlJc w:val="left"/>
+      <w:pPr>
+        <w:ind w:left="7200" w:hanging="360"/>
+      </w:pPr>
+    </w:lvl>
+    <w:lvl w:ilvl="7" w:tplc="04090019" w:tentative="1">
+      <w:start w:val="1"/>
+      <w:numFmt w:val="lowerLetter"/>
+      <w:lvlText w:val="%8."/>
+      <w:lvlJc w:val="left"/>
+      <w:pPr>
+        <w:ind w:left="7920" w:hanging="360"/>
+      </w:pPr>
+    </w:lvl>
+    <w:lvl w:ilvl="8" w:tplc="0409001B" w:tentative="1">
+      <w:start w:val="1"/>
+      <w:numFmt w:val="lowerRoman"/>
+      <w:lvlText w:val="%9."/>
+      <w:lvlJc w:val="right"/>
+      <w:pPr>
+        <w:ind w:left="8640" w:hanging="180"/>
+      </w:pPr>
+    </w:lvl>
+  </w:abstractNum>
   <w:num w:numId="1">
-    <w:abstractNumId w:val="2"/>
+    <w:abstractNumId w:val="3"/>
   </w:num>
   <w:num w:numId="2">
     <w:abstractNumId w:val="0"/>
   </w:num>
   <w:num w:numId="3">
+    <w:abstractNumId w:val="2"/>
+  </w:num>
+  <w:num w:numId="4">
     <w:abstractNumId w:val="1"/>
+  </w:num>
+  <w:num w:numId="5">
+    <w:abstractNumId w:val="4"/>
   </w:num>
 </w:numbering>
 </file>

</xml_diff>